<commit_message>
finished local RNG experiment on Mac.
</commit_message>
<xml_diff>
--- a/docu/Time Series Processing in JCuda.docx
+++ b/docu/Time Series Processing in JCuda.docx
@@ -6,7 +6,6 @@
       <w:pPr>
         <w:pStyle w:val="berschrift1"/>
       </w:pPr>
-      <w:bookmarkStart w:id="0" w:name="_GoBack"/>
       <w:r>
         <w:t xml:space="preserve">Time Series Processing in </w:t>
       </w:r>
@@ -16,7 +15,6 @@
       </w:r>
       <w:proofErr w:type="spellEnd"/>
     </w:p>
-    <w:bookmarkEnd w:id="0"/>
     <w:p/>
     <w:p>
       <w:pPr>
@@ -383,13 +381,7 @@
         </w:numPr>
       </w:pPr>
       <w:r>
-        <w:t xml:space="preserve">By loading all series of a bucket into the GPU’s RAM </w:t>
-      </w:r>
-      <w:r>
-        <w:t>only once</w:t>
-      </w:r>
-      <w:r>
-        <w:t xml:space="preserve"> and obtaining all relevant topological properties at the end for </w:t>
+        <w:t xml:space="preserve">By loading all series of a bucket into the GPU’s RAM only once and obtaining all relevant topological properties at the end for </w:t>
       </w:r>
       <w:r>
         <w:lastRenderedPageBreak/>
@@ -423,15 +415,7 @@
     <w:p/>
     <w:p>
       <w:r>
-        <w:t>To pre-process the data and to specify smaller problems we use the collocated scalable processing engines Impala or Spark on top of the scalable storage layer</w:t>
-      </w:r>
-      <w:proofErr w:type="gramStart"/>
-      <w:r>
-        <w:t xml:space="preserve">. </w:t>
-      </w:r>
-      <w:proofErr w:type="gramEnd"/>
-      <w:r>
-        <w:t xml:space="preserve">This fast in place aggregation, e.g., in case of time series stores implemented on Kudu or </w:t>
+        <w:t xml:space="preserve">To pre-process the data and to specify smaller problems we use the collocated scalable processing engines Impala or Spark on top of the scalable storage layer. This fast in place aggregation, e.g., in case of time series stores implemented on Kudu or </w:t>
       </w:r>
       <w:proofErr w:type="spellStart"/>
       <w:r>
@@ -443,7 +427,62 @@
       </w:r>
     </w:p>
     <w:p/>
-    <w:p/>
+    <w:p>
+      <w:pPr>
+        <w:pStyle w:val="berschrift2"/>
+      </w:pPr>
+      <w:r>
+        <w:t>Related Work</w:t>
+      </w:r>
+    </w:p>
+    <w:p>
+      <w:r>
+        <w:t xml:space="preserve">The H2O libraries can be used inside the </w:t>
+      </w:r>
+      <w:proofErr w:type="spellStart"/>
+      <w:r>
+        <w:t>SparkContext</w:t>
+      </w:r>
+      <w:proofErr w:type="spellEnd"/>
+      <w:r>
+        <w:t xml:space="preserve"> on an EDH cluster via “</w:t>
+      </w:r>
+      <w:proofErr w:type="spellStart"/>
+      <w:r>
+        <w:t>SparklingWaterApps</w:t>
+      </w:r>
+      <w:proofErr w:type="spellEnd"/>
+      <w:r>
+        <w:t xml:space="preserve">”. This blog article from 2015 illustrates the approach: </w:t>
+      </w:r>
+      <w:hyperlink r:id="rId5" w:history="1">
+        <w:r>
+          <w:rPr>
+            <w:rStyle w:val="Link"/>
+          </w:rPr>
+          <w:t>http://blog.cloudera.com/blog/2015/10/how-to-build-a-machine-learning-app-using-sparkling-water-and-apache-spark/</w:t>
+        </w:r>
+      </w:hyperlink>
+    </w:p>
+    <w:p>
+      <w:r>
+        <w:t xml:space="preserve">Figure 1 and Figure 2 can be seen as architectural guide in this project. </w:t>
+      </w:r>
+      <w:r>
+        <w:br/>
+        <w:t>Figure 3 illustrates the advantage of combining AI procedures with traditional workloads such as ETL, analytics, and</w:t>
+      </w:r>
+      <w:r>
+        <w:t xml:space="preserve"> machine learning</w:t>
+      </w:r>
+      <w:r>
+        <w:t>.</w:t>
+      </w:r>
+    </w:p>
+    <w:p>
+      <w:bookmarkStart w:id="0" w:name="_GoBack"/>
+      <w:bookmarkEnd w:id="0"/>
+    </w:p>
     <w:sectPr>
       <w:pgSz w:w="11900" w:h="16840"/>
       <w:pgMar w:top="1417" w:right="1417" w:bottom="1134" w:left="1417" w:header="708" w:footer="708" w:gutter="0"/>
@@ -1108,6 +1147,17 @@
       <w:lang w:val="en-US"/>
     </w:rPr>
   </w:style>
+  <w:style w:type="character" w:styleId="Link">
+    <w:name w:val="Hyperlink"/>
+    <w:basedOn w:val="Absatz-Standardschriftart"/>
+    <w:uiPriority w:val="99"/>
+    <w:unhideWhenUsed/>
+    <w:rsid w:val="00D84DF8"/>
+    <w:rPr>
+      <w:color w:val="0563C1" w:themeColor="hyperlink"/>
+      <w:u w:val="single"/>
+    </w:rPr>
+  </w:style>
 </w:styles>
 </file>
 

</xml_diff>

<commit_message>
Connected OszilloscopeFrame to OpenTSDB ;-)
</commit_message>
<xml_diff>
--- a/docu/Time Series Processing in JCuda.docx
+++ b/docu/Time Series Processing in JCuda.docx
@@ -470,18 +470,21 @@
       </w:r>
       <w:r>
         <w:br/>
-        <w:t>Figure 3 illustrates the advantage of combining AI procedures with traditional workloads such as ETL, analytics, and</w:t>
-      </w:r>
-      <w:r>
-        <w:t xml:space="preserve"> machine learning</w:t>
-      </w:r>
-      <w:r>
-        <w:t>.</w:t>
-      </w:r>
-    </w:p>
-    <w:p>
+        <w:t>Figure 3 illustrates the advantage of combining AI procedures with traditional workloads such as ETL, analytics, and machine learning.</w:t>
+      </w:r>
+    </w:p>
+    <w:p/>
+    <w:p>
+      <w:r>
+        <w:t>MapR-DB</w:t>
+      </w:r>
       <w:bookmarkStart w:id="0" w:name="_GoBack"/>
       <w:bookmarkEnd w:id="0"/>
+    </w:p>
+    <w:p>
+      <w:r>
+        <w:t>https://mapr.com/blog/loading-time-series-database-100-million-points-second/</w:t>
+      </w:r>
     </w:p>
     <w:sectPr>
       <w:pgSz w:w="11900" w:h="16840"/>

</xml_diff>